<commit_message>
Minor modifications to Instructions.docx
</commit_message>
<xml_diff>
--- a/Instructions.docx
+++ b/Instructions.docx
@@ -29,7 +29,7 @@
             <w:rPr>
               <w:lang w:val="fr-FR"/>
             </w:rPr>
-            <w:t>Table des matières</w:t>
+            <w:t>Table of content</w:t>
           </w:r>
         </w:p>
         <w:p>
@@ -3726,26 +3726,7 @@
         <w:rPr>
           <w:lang w:val="en-US"/>
         </w:rPr>
-        <w:t xml:space="preserve"> Be sure that you have already installed the CUDA toolkit</w:t>
-      </w:r>
-      <w:r>
-        <w:rPr>
-          <w:lang w:val="en-US"/>
-        </w:rPr>
-        <w:t xml:space="preserve"> </w:t>
-      </w:r>
-      <w:r>
-        <w:rPr>
-          <w:highlight w:val="yellow"/>
-          <w:lang w:val="en-US"/>
-        </w:rPr>
-        <w:t>(see sec.)</w:t>
-      </w:r>
-      <w:r>
-        <w:rPr>
-          <w:lang w:val="en-US"/>
-        </w:rPr>
-        <w:t>.</w:t>
+        <w:t xml:space="preserve"> Be sure that you have already installed the CUDA toolkit.</w:t>
       </w:r>
       <w:r>
         <w:rPr>
@@ -4348,10 +4329,16 @@
       <w:r>
         <w:rPr>
           <w:noProof/>
-          <w:highlight w:val="yellow"/>
           <w:lang w:val="en-CA" w:eastAsia="fr-CA"/>
         </w:rPr>
-        <w:t>(no space, à vérifier)</w:t>
+        <w:t>(no space</w:t>
+      </w:r>
+      <w:r>
+        <w:rPr>
+          <w:noProof/>
+          <w:lang w:val="en-CA" w:eastAsia="fr-CA"/>
+        </w:rPr>
+        <w:t>)</w:t>
       </w:r>
       <w:r>
         <w:rPr>
@@ -6813,8 +6800,6 @@
           <w:lang w:val="en-US"/>
         </w:rPr>
       </w:pPr>
-      <w:bookmarkStart w:id="14" w:name="_GoBack"/>
-      <w:bookmarkEnd w:id="14"/>
     </w:p>
     <w:p>
       <w:pPr>
@@ -7124,14 +7109,14 @@
           <w:lang w:val="en-US"/>
         </w:rPr>
       </w:pPr>
-      <w:bookmarkStart w:id="15" w:name="_Toc32396107"/>
+      <w:bookmarkStart w:id="14" w:name="_Toc32396107"/>
       <w:r>
         <w:rPr>
           <w:lang w:val="en-US"/>
         </w:rPr>
         <w:t>Installation on the iView computer</w:t>
       </w:r>
-      <w:bookmarkEnd w:id="15"/>
+      <w:bookmarkEnd w:id="14"/>
     </w:p>
     <w:p>
       <w:pPr>
@@ -7937,7 +7922,7 @@
           <w:lang w:val="en-US"/>
         </w:rPr>
       </w:pPr>
-      <w:bookmarkStart w:id="16" w:name="_Toc32396108"/>
+      <w:bookmarkStart w:id="15" w:name="_Toc32396108"/>
       <w:r>
         <w:rPr>
           <w:lang w:val="en-US"/>
@@ -7958,187 +7943,206 @@
         </w:rPr>
         <w:t>:</w:t>
       </w:r>
+      <w:bookmarkEnd w:id="15"/>
+    </w:p>
+    <w:p>
+      <w:pPr>
+        <w:rPr>
+          <w:sz w:val="24"/>
+          <w:szCs w:val="24"/>
+          <w:lang w:val="en-US"/>
+        </w:rPr>
+      </w:pPr>
+      <w:r>
+        <w:rPr>
+          <w:b/>
+          <w:sz w:val="24"/>
+          <w:szCs w:val="24"/>
+          <w:lang w:val="en-US"/>
+        </w:rPr>
+        <w:t>Service</w:t>
+      </w:r>
+      <w:r>
+        <w:rPr>
+          <w:b/>
+          <w:sz w:val="24"/>
+          <w:szCs w:val="24"/>
+          <w:lang w:val="en-US"/>
+        </w:rPr>
+        <w:t>A</w:t>
+      </w:r>
+      <w:r>
+        <w:rPr>
+          <w:b/>
+          <w:sz w:val="24"/>
+          <w:szCs w:val="24"/>
+          <w:lang w:val="en-US"/>
+        </w:rPr>
+        <w:t>ppl</w:t>
+      </w:r>
+      <w:r>
+        <w:rPr>
+          <w:b/>
+          <w:sz w:val="24"/>
+          <w:szCs w:val="24"/>
+          <w:lang w:val="en-US"/>
+        </w:rPr>
+        <w:t>ication</w:t>
+      </w:r>
+      <w:r>
+        <w:rPr>
+          <w:b/>
+          <w:sz w:val="24"/>
+          <w:szCs w:val="24"/>
+          <w:lang w:val="en-US"/>
+        </w:rPr>
+        <w:t>.exe</w:t>
+      </w:r>
+      <w:r>
+        <w:rPr>
+          <w:sz w:val="24"/>
+          <w:szCs w:val="24"/>
+          <w:lang w:val="en-US"/>
+        </w:rPr>
+        <w:t xml:space="preserve"> should be the first program to be executed</w:t>
+      </w:r>
+      <w:r>
+        <w:rPr>
+          <w:sz w:val="24"/>
+          <w:szCs w:val="24"/>
+          <w:lang w:val="en-US"/>
+        </w:rPr>
+        <w:t xml:space="preserve"> on the iView computer</w:t>
+      </w:r>
+      <w:r>
+        <w:rPr>
+          <w:sz w:val="24"/>
+          <w:szCs w:val="24"/>
+          <w:lang w:val="en-US"/>
+        </w:rPr>
+        <w:t>.</w:t>
+      </w:r>
+      <w:r>
+        <w:rPr>
+          <w:sz w:val="24"/>
+          <w:szCs w:val="24"/>
+          <w:lang w:val="en-US"/>
+        </w:rPr>
+        <w:t xml:space="preserve"> </w:t>
+      </w:r>
+      <w:r>
+        <w:rPr>
+          <w:sz w:val="24"/>
+          <w:szCs w:val="24"/>
+          <w:lang w:val="en-US"/>
+        </w:rPr>
+        <w:t xml:space="preserve">It is used </w:t>
+      </w:r>
+      <w:r>
+        <w:rPr>
+          <w:sz w:val="24"/>
+          <w:szCs w:val="24"/>
+          <w:lang w:val="en-US"/>
+        </w:rPr>
+        <w:t>to perform the gain calibration of the</w:t>
+      </w:r>
+      <w:r>
+        <w:rPr>
+          <w:sz w:val="24"/>
+          <w:szCs w:val="24"/>
+          <w:lang w:val="en-US"/>
+        </w:rPr>
+        <w:t xml:space="preserve"> pixels of the</w:t>
+      </w:r>
+      <w:r>
+        <w:rPr>
+          <w:sz w:val="24"/>
+          <w:szCs w:val="24"/>
+          <w:lang w:val="en-US"/>
+        </w:rPr>
+        <w:t xml:space="preserve"> EPID</w:t>
+      </w:r>
+      <w:r>
+        <w:rPr>
+          <w:sz w:val="24"/>
+          <w:szCs w:val="24"/>
+          <w:lang w:val="en-US"/>
+        </w:rPr>
+        <w:t xml:space="preserve"> </w:t>
+      </w:r>
+      <w:r>
+        <w:rPr>
+          <w:sz w:val="24"/>
+          <w:szCs w:val="24"/>
+          <w:lang w:val="en-US"/>
+        </w:rPr>
+        <w:t xml:space="preserve">and </w:t>
+      </w:r>
+      <w:r>
+        <w:rPr>
+          <w:sz w:val="24"/>
+          <w:szCs w:val="24"/>
+          <w:lang w:val="en-US"/>
+        </w:rPr>
+        <w:t xml:space="preserve">to perform </w:t>
+      </w:r>
+      <w:r>
+        <w:rPr>
+          <w:sz w:val="24"/>
+          <w:szCs w:val="24"/>
+          <w:lang w:val="en-US"/>
+        </w:rPr>
+        <w:t>the sag calibration</w:t>
+      </w:r>
+      <w:r>
+        <w:rPr>
+          <w:sz w:val="24"/>
+          <w:szCs w:val="24"/>
+          <w:lang w:val="en-US"/>
+        </w:rPr>
+        <w:t xml:space="preserve"> of the panel</w:t>
+      </w:r>
+      <w:r>
+        <w:rPr>
+          <w:sz w:val="24"/>
+          <w:szCs w:val="24"/>
+          <w:lang w:val="en-US"/>
+        </w:rPr>
+        <w:t>.</w:t>
+      </w:r>
+      <w:r>
+        <w:rPr>
+          <w:sz w:val="24"/>
+          <w:szCs w:val="24"/>
+          <w:lang w:val="en-US"/>
+        </w:rPr>
+        <w:t xml:space="preserve"> </w:t>
+      </w:r>
+      <w:r>
+        <w:rPr>
+          <w:sz w:val="24"/>
+          <w:szCs w:val="24"/>
+          <w:lang w:val="en-US"/>
+        </w:rPr>
+        <w:t>T</w:t>
+      </w:r>
+      <w:r>
+        <w:rPr>
+          <w:sz w:val="24"/>
+          <w:szCs w:val="24"/>
+          <w:lang w:val="en-US"/>
+        </w:rPr>
+        <w:t>he pane</w:t>
+      </w:r>
+      <w:bookmarkStart w:id="16" w:name="_GoBack"/>
       <w:bookmarkEnd w:id="16"/>
-    </w:p>
-    <w:p>
-      <w:pPr>
-        <w:rPr>
-          <w:sz w:val="24"/>
-          <w:szCs w:val="24"/>
-        </w:rPr>
-      </w:pPr>
-      <w:r>
-        <w:rPr>
-          <w:b/>
-          <w:sz w:val="24"/>
-          <w:szCs w:val="24"/>
-          <w:lang w:val="en-US"/>
-        </w:rPr>
-        <w:t>Service</w:t>
-      </w:r>
-      <w:r>
-        <w:rPr>
-          <w:b/>
-          <w:sz w:val="24"/>
-          <w:szCs w:val="24"/>
-          <w:lang w:val="en-US"/>
-        </w:rPr>
-        <w:t>A</w:t>
-      </w:r>
-      <w:r>
-        <w:rPr>
-          <w:b/>
-          <w:sz w:val="24"/>
-          <w:szCs w:val="24"/>
-          <w:lang w:val="en-US"/>
-        </w:rPr>
-        <w:t>ppl</w:t>
-      </w:r>
-      <w:r>
-        <w:rPr>
-          <w:b/>
-          <w:sz w:val="24"/>
-          <w:szCs w:val="24"/>
-          <w:lang w:val="en-US"/>
-        </w:rPr>
-        <w:t>ication</w:t>
-      </w:r>
-      <w:r>
-        <w:rPr>
-          <w:b/>
-          <w:sz w:val="24"/>
-          <w:szCs w:val="24"/>
-          <w:lang w:val="en-US"/>
-        </w:rPr>
-        <w:t>.exe</w:t>
-      </w:r>
-      <w:r>
-        <w:rPr>
-          <w:sz w:val="24"/>
-          <w:szCs w:val="24"/>
-          <w:lang w:val="en-US"/>
-        </w:rPr>
-        <w:t xml:space="preserve"> should be the first program to be executed</w:t>
-      </w:r>
-      <w:r>
-        <w:rPr>
-          <w:sz w:val="24"/>
-          <w:szCs w:val="24"/>
-          <w:lang w:val="en-US"/>
-        </w:rPr>
-        <w:t xml:space="preserve"> on the iView computer</w:t>
-      </w:r>
-      <w:r>
-        <w:rPr>
-          <w:sz w:val="24"/>
-          <w:szCs w:val="24"/>
-          <w:lang w:val="en-US"/>
-        </w:rPr>
-        <w:t>.</w:t>
-      </w:r>
-      <w:r>
-        <w:rPr>
-          <w:sz w:val="24"/>
-          <w:szCs w:val="24"/>
-          <w:lang w:val="en-US"/>
-        </w:rPr>
-        <w:t xml:space="preserve"> </w:t>
-      </w:r>
-      <w:r>
-        <w:rPr>
-          <w:sz w:val="24"/>
-          <w:szCs w:val="24"/>
-          <w:lang w:val="en-US"/>
-        </w:rPr>
-        <w:t xml:space="preserve">It is used </w:t>
-      </w:r>
-      <w:r>
-        <w:rPr>
-          <w:sz w:val="24"/>
-          <w:szCs w:val="24"/>
-          <w:lang w:val="en-US"/>
-        </w:rPr>
-        <w:t>to perform the gain calibration of the</w:t>
-      </w:r>
-      <w:r>
-        <w:rPr>
-          <w:sz w:val="24"/>
-          <w:szCs w:val="24"/>
-          <w:lang w:val="en-US"/>
-        </w:rPr>
-        <w:t xml:space="preserve"> pixels of the</w:t>
-      </w:r>
-      <w:r>
-        <w:rPr>
-          <w:sz w:val="24"/>
-          <w:szCs w:val="24"/>
-          <w:lang w:val="en-US"/>
-        </w:rPr>
-        <w:t xml:space="preserve"> EPID</w:t>
-      </w:r>
-      <w:r>
-        <w:rPr>
-          <w:sz w:val="24"/>
-          <w:szCs w:val="24"/>
-          <w:lang w:val="en-US"/>
-        </w:rPr>
-        <w:t xml:space="preserve"> </w:t>
-      </w:r>
-      <w:r>
-        <w:rPr>
-          <w:sz w:val="24"/>
-          <w:szCs w:val="24"/>
-          <w:lang w:val="en-US"/>
-        </w:rPr>
-        <w:t xml:space="preserve">and </w:t>
-      </w:r>
-      <w:r>
-        <w:rPr>
-          <w:sz w:val="24"/>
-          <w:szCs w:val="24"/>
-          <w:lang w:val="en-US"/>
-        </w:rPr>
-        <w:t xml:space="preserve">to perform </w:t>
-      </w:r>
-      <w:r>
-        <w:rPr>
-          <w:sz w:val="24"/>
-          <w:szCs w:val="24"/>
-          <w:lang w:val="en-US"/>
-        </w:rPr>
-        <w:t>the sag calibration</w:t>
-      </w:r>
-      <w:r>
-        <w:rPr>
-          <w:sz w:val="24"/>
-          <w:szCs w:val="24"/>
-          <w:lang w:val="en-US"/>
-        </w:rPr>
-        <w:t xml:space="preserve"> of the panel</w:t>
-      </w:r>
-      <w:r>
-        <w:rPr>
-          <w:sz w:val="24"/>
-          <w:szCs w:val="24"/>
-          <w:lang w:val="en-US"/>
-        </w:rPr>
-        <w:t>.</w:t>
-      </w:r>
-      <w:r>
-        <w:rPr>
-          <w:sz w:val="24"/>
-          <w:szCs w:val="24"/>
-          <w:lang w:val="en-US"/>
-        </w:rPr>
-        <w:t xml:space="preserve"> </w:t>
-      </w:r>
-      <w:r>
-        <w:rPr>
-          <w:sz w:val="24"/>
-          <w:szCs w:val="24"/>
-          <w:highlight w:val="yellow"/>
-        </w:rPr>
-        <w:t>Description et photo du bouton pour déployer de façon reproductible le panneau</w:t>
+      <w:r>
+        <w:rPr>
+          <w:sz w:val="24"/>
+          <w:szCs w:val="24"/>
+          <w:lang w:val="en-US"/>
+        </w:rPr>
+        <w:t>l must at its central position.</w:t>
       </w:r>
     </w:p>
     <w:p>
@@ -8642,23 +8646,6 @@
           <w:lang w:val="en-US"/>
         </w:rPr>
         <w:t>lick on the STOP button. After a few seconds, the Energy and saved date of the new Gain Calibration should appears.</w:t>
-      </w:r>
-      <w:r>
-        <w:rPr>
-          <w:sz w:val="24"/>
-          <w:szCs w:val="24"/>
-          <w:lang w:val="en-US"/>
-        </w:rPr>
-        <w:t xml:space="preserve"> </w:t>
-      </w:r>
-      <w:r>
-        <w:rPr>
-          <w:sz w:val="24"/>
-          <w:szCs w:val="24"/>
-          <w:highlight w:val="yellow"/>
-          <w:lang w:val="en-US"/>
-        </w:rPr>
-        <w:t>Figure pour date de calibration</w:t>
       </w:r>
     </w:p>
     <w:p>
@@ -13119,7 +13106,7 @@
 </file>
 
 <file path=customXml/itemProps1.xml><?xml version="1.0" encoding="utf-8"?>
-<ds:datastoreItem xmlns:ds="http://schemas.openxmlformats.org/officeDocument/2006/customXml" ds:itemID="{0B78732D-1CAB-489F-98A5-303CF551F15B}">
+<ds:datastoreItem xmlns:ds="http://schemas.openxmlformats.org/officeDocument/2006/customXml" ds:itemID="{F2D7CFFD-A854-4B35-9EA3-A2A0FB94255F}">
   <ds:schemaRefs>
     <ds:schemaRef ds:uri="http://schemas.openxmlformats.org/officeDocument/2006/bibliography"/>
   </ds:schemaRefs>

</xml_diff>